<commit_message>
Project - 1 - Twitter Data Sentiment Analysis - Commit - 3
</commit_message>
<xml_diff>
--- a/Project - 1 - Twitter Sentiment Analysis/Problem - 1 - Getting Twitter Data.docx
+++ b/Project - 1 - Twitter Sentiment Analysis/Problem - 1 - Getting Twitter Data.docx
@@ -71,23 +71,7 @@
           <w:sz w:val="24"/>
           <w:szCs w:val="24"/>
         </w:rPr>
-        <w:t xml:space="preserve">The first thing you need to do is to install the </w:t>
-      </w:r>
-      <w:proofErr w:type="spellStart"/>
-      <w:r>
-        <w:rPr>
-          <w:sz w:val="24"/>
-          <w:szCs w:val="24"/>
-        </w:rPr>
-        <w:t>setuptools</w:t>
-      </w:r>
-      <w:proofErr w:type="spellEnd"/>
-      <w:r>
-        <w:rPr>
-          <w:sz w:val="24"/>
-          <w:szCs w:val="24"/>
-        </w:rPr>
-        <w:t xml:space="preserve"> module/package in python, for that first you need to navigate to the following link - </w:t>
+        <w:t xml:space="preserve">The first thing you need to do is to install the setuptools module/package in python, for that first you need to navigate to the following link - </w:t>
       </w:r>
       <w:hyperlink r:id="rId6" w:history="1">
         <w:r>
@@ -168,23 +152,7 @@
           <w:sz w:val="24"/>
           <w:szCs w:val="24"/>
         </w:rPr>
-        <w:t xml:space="preserve"> package into your project directory, install a tool like </w:t>
-      </w:r>
-      <w:proofErr w:type="spellStart"/>
-      <w:r>
-        <w:rPr>
-          <w:sz w:val="24"/>
-          <w:szCs w:val="24"/>
-        </w:rPr>
-        <w:t>WinRaR</w:t>
-      </w:r>
-      <w:proofErr w:type="spellEnd"/>
-      <w:r>
-        <w:rPr>
-          <w:sz w:val="24"/>
-          <w:szCs w:val="24"/>
-        </w:rPr>
-        <w:t xml:space="preserve"> or 7-Zip to unzip the module</w:t>
+        <w:t xml:space="preserve"> package into your project directory, install a tool like WinRaR or 7-Zip to unzip the module</w:t>
       </w:r>
       <w:r>
         <w:rPr>
@@ -212,23 +180,7 @@
           <w:sz w:val="24"/>
           <w:szCs w:val="24"/>
         </w:rPr>
-        <w:t xml:space="preserve">The second step is how you add the module to python’s standard library of all the packages and modules, well that’s quite easy too, open the command line shell and navigate to the directory where the </w:t>
-      </w:r>
-      <w:proofErr w:type="spellStart"/>
-      <w:r>
-        <w:rPr>
-          <w:sz w:val="24"/>
-          <w:szCs w:val="24"/>
-        </w:rPr>
-        <w:t>setuptools</w:t>
-      </w:r>
-      <w:proofErr w:type="spellEnd"/>
-      <w:r>
-        <w:rPr>
-          <w:sz w:val="24"/>
-          <w:szCs w:val="24"/>
-        </w:rPr>
-        <w:t xml:space="preserve"> module’s files were unzipped and execute the following command “</w:t>
+        <w:t>The second step is how you add the module to python’s standard library of all the packages and modules, well that’s quite easy too, open the command line shell and navigate to the directory where the setuptools module’s files were unzipped and execute the following command “</w:t>
       </w:r>
       <w:r>
         <w:rPr>
@@ -320,15 +272,7 @@
           <w:sz w:val="24"/>
           <w:szCs w:val="24"/>
         </w:rPr>
-        <w:t xml:space="preserve">The third </w:t>
-      </w:r>
-      <w:proofErr w:type="gramStart"/>
-      <w:r>
-        <w:rPr>
-          <w:sz w:val="24"/>
-          <w:szCs w:val="24"/>
-        </w:rPr>
-        <w:t xml:space="preserve">step in the setup is the installation of “oauth2” module of python, for that first visit the following link - </w:t>
+        <w:t xml:space="preserve">The third step in the setup is the installation of “oauth2” module of python, for that first visit the following link - </w:t>
       </w:r>
       <w:hyperlink r:id="rId10" w:history="1">
         <w:r>
@@ -345,15 +289,7 @@
           <w:sz w:val="24"/>
           <w:szCs w:val="24"/>
         </w:rPr>
-        <w:t xml:space="preserve"> and download</w:t>
-      </w:r>
-      <w:proofErr w:type="gramEnd"/>
-      <w:r>
-        <w:rPr>
-          <w:sz w:val="24"/>
-          <w:szCs w:val="24"/>
-        </w:rPr>
-        <w:t xml:space="preserve"> the tar.gz file corresponding to the module in the same directory in which you installed the setuptools.zip file and unzip it into a folder in the same directory.</w:t>
+        <w:t xml:space="preserve"> and download the tar.gz file corresponding to the module in the same directory in which you installed the setuptools.zip file and unzip it into a folder in the same directory.</w:t>
       </w:r>
       <w:r>
         <w:rPr>
@@ -513,7 +449,6 @@
         </w:rPr>
         <w:t xml:space="preserve"> account with the username – </w:t>
       </w:r>
-      <w:proofErr w:type="spellStart"/>
       <w:r>
         <w:rPr>
           <w:sz w:val="24"/>
@@ -521,7 +456,6 @@
         </w:rPr>
         <w:t>ankitsablokcoursera</w:t>
       </w:r>
-      <w:proofErr w:type="spellEnd"/>
       <w:r>
         <w:rPr>
           <w:sz w:val="24"/>
@@ -1076,7 +1010,6 @@
           <w:szCs w:val="24"/>
         </w:rPr>
       </w:pPr>
-      <w:bookmarkStart w:id="0" w:name="_GoBack"/>
       <w:r>
         <w:rPr>
           <w:noProof/>
@@ -1117,6 +1050,66 @@
           </wp:inline>
         </w:drawing>
       </w:r>
+    </w:p>
+    <w:p>
+      <w:pPr>
+        <w:pStyle w:val="ListParagraph"/>
+        <w:jc w:val="center"/>
+        <w:rPr>
+          <w:sz w:val="24"/>
+          <w:szCs w:val="24"/>
+        </w:rPr>
+      </w:pPr>
+    </w:p>
+    <w:p>
+      <w:pPr>
+        <w:pStyle w:val="ListParagraph"/>
+        <w:numPr>
+          <w:ilvl w:val="0"/>
+          <w:numId w:val="3"/>
+        </w:numPr>
+        <w:jc w:val="both"/>
+        <w:rPr>
+          <w:sz w:val="24"/>
+          <w:szCs w:val="24"/>
+        </w:rPr>
+      </w:pPr>
+      <w:r>
+        <w:rPr>
+          <w:sz w:val="24"/>
+          <w:szCs w:val="24"/>
+        </w:rPr>
+        <w:t>When all the above steps have been performed, we now move onto the process of evaluating the sentiment scores for the tweets that we downloaded to the output.txt file using the procedure above. For doing this we need the “</w:t>
+      </w:r>
+      <w:r>
+        <w:rPr>
+          <w:sz w:val="24"/>
+          <w:szCs w:val="24"/>
+        </w:rPr>
+        <w:t>AFINN-111</w:t>
+      </w:r>
+      <w:r>
+        <w:rPr>
+          <w:sz w:val="24"/>
+          <w:szCs w:val="24"/>
+        </w:rPr>
+        <w:t xml:space="preserve">.txt” file and the tweet file above. The </w:t>
+      </w:r>
+      <w:r>
+        <w:rPr>
+          <w:sz w:val="24"/>
+          <w:szCs w:val="24"/>
+        </w:rPr>
+        <w:t>AFINN-111</w:t>
+      </w:r>
+      <w:r>
+        <w:rPr>
+          <w:sz w:val="24"/>
+          <w:szCs w:val="24"/>
+        </w:rPr>
+        <w:t>.txt file consists of words and their pre-calculated sentiment scores and we make use of these scores in evaluating the sentiment scores of our tweets.</w:t>
+      </w:r>
+      <w:bookmarkStart w:id="0" w:name="_GoBack"/>
       <w:bookmarkEnd w:id="0"/>
     </w:p>
     <w:sectPr>

</xml_diff>

<commit_message>
Project - 1 - Twitter Data Sentiment Analysis - Commit - 5
</commit_message>
<xml_diff>
--- a/Project - 1 - Twitter Sentiment Analysis/Problem - 1 - Getting Twitter Data.docx
+++ b/Project - 1 - Twitter Sentiment Analysis/Problem - 1 - Getting Twitter Data.docx
@@ -71,9 +71,25 @@
           <w:sz w:val="24"/>
           <w:szCs w:val="24"/>
         </w:rPr>
-        <w:t xml:space="preserve">The first thing you need to do is to install the setuptools module/package in python, for that first you need to navigate to the following link - </w:t>
-      </w:r>
-      <w:hyperlink r:id="rId6" w:history="1">
+        <w:t xml:space="preserve">The first thing you need to do is to install the </w:t>
+      </w:r>
+      <w:proofErr w:type="spellStart"/>
+      <w:r>
+        <w:rPr>
+          <w:sz w:val="24"/>
+          <w:szCs w:val="24"/>
+        </w:rPr>
+        <w:t>setuptools</w:t>
+      </w:r>
+      <w:proofErr w:type="spellEnd"/>
+      <w:r>
+        <w:rPr>
+          <w:sz w:val="24"/>
+          <w:szCs w:val="24"/>
+        </w:rPr>
+        <w:t xml:space="preserve"> module/package in python, for that first you need to navigate to the following link - </w:t>
+      </w:r>
+      <w:hyperlink r:id="rId6" w:anchor="setuptools" w:history="1">
         <w:r>
           <w:rPr>
             <w:rStyle w:val="Hyperlink"/>
@@ -152,7 +168,23 @@
           <w:sz w:val="24"/>
           <w:szCs w:val="24"/>
         </w:rPr>
-        <w:t xml:space="preserve"> package into your project directory, install a tool like WinRaR or 7-Zip to unzip the module</w:t>
+        <w:t xml:space="preserve"> package into your project directory, install a tool like </w:t>
+      </w:r>
+      <w:proofErr w:type="spellStart"/>
+      <w:r>
+        <w:rPr>
+          <w:sz w:val="24"/>
+          <w:szCs w:val="24"/>
+        </w:rPr>
+        <w:t>WinRaR</w:t>
+      </w:r>
+      <w:proofErr w:type="spellEnd"/>
+      <w:r>
+        <w:rPr>
+          <w:sz w:val="24"/>
+          <w:szCs w:val="24"/>
+        </w:rPr>
+        <w:t xml:space="preserve"> or 7-Zip to unzip the module</w:t>
       </w:r>
       <w:r>
         <w:rPr>
@@ -180,7 +212,23 @@
           <w:sz w:val="24"/>
           <w:szCs w:val="24"/>
         </w:rPr>
-        <w:t>The second step is how you add the module to python’s standard library of all the packages and modules, well that’s quite easy too, open the command line shell and navigate to the directory where the setuptools module’s files were unzipped and execute the following command “</w:t>
+        <w:t xml:space="preserve">The second step is how you add the module to python’s standard library of all the packages and modules, well that’s quite easy too, open the command line shell and navigate to the directory where the </w:t>
+      </w:r>
+      <w:proofErr w:type="spellStart"/>
+      <w:r>
+        <w:rPr>
+          <w:sz w:val="24"/>
+          <w:szCs w:val="24"/>
+        </w:rPr>
+        <w:t>setuptools</w:t>
+      </w:r>
+      <w:proofErr w:type="spellEnd"/>
+      <w:r>
+        <w:rPr>
+          <w:sz w:val="24"/>
+          <w:szCs w:val="24"/>
+        </w:rPr>
+        <w:t xml:space="preserve"> module’s files were unzipped and execute the following command “</w:t>
       </w:r>
       <w:r>
         <w:rPr>
@@ -272,7 +320,15 @@
           <w:sz w:val="24"/>
           <w:szCs w:val="24"/>
         </w:rPr>
-        <w:t xml:space="preserve">The third step in the setup is the installation of “oauth2” module of python, for that first visit the following link - </w:t>
+        <w:t xml:space="preserve">The third </w:t>
+      </w:r>
+      <w:proofErr w:type="gramStart"/>
+      <w:r>
+        <w:rPr>
+          <w:sz w:val="24"/>
+          <w:szCs w:val="24"/>
+        </w:rPr>
+        <w:t xml:space="preserve">step in the setup is the installation of “oauth2” module of python, for that first visit the following link - </w:t>
       </w:r>
       <w:hyperlink r:id="rId10" w:history="1">
         <w:r>
@@ -289,7 +345,15 @@
           <w:sz w:val="24"/>
           <w:szCs w:val="24"/>
         </w:rPr>
-        <w:t xml:space="preserve"> and download the tar.gz file corresponding to the module in the same directory in which you installed the setuptools.zip file and unzip it into a folder in the same directory.</w:t>
+        <w:t xml:space="preserve"> and download</w:t>
+      </w:r>
+      <w:proofErr w:type="gramEnd"/>
+      <w:r>
+        <w:rPr>
+          <w:sz w:val="24"/>
+          <w:szCs w:val="24"/>
+        </w:rPr>
+        <w:t xml:space="preserve"> the tar.gz file corresponding to the module in the same directory in which you installed the setuptools.zip file and unzip it into a folder in the same directory.</w:t>
       </w:r>
       <w:r>
         <w:rPr>
@@ -449,6 +513,7 @@
         </w:rPr>
         <w:t xml:space="preserve"> account with the username – </w:t>
       </w:r>
+      <w:proofErr w:type="spellStart"/>
       <w:r>
         <w:rPr>
           <w:sz w:val="24"/>
@@ -456,6 +521,7 @@
         </w:rPr>
         <w:t>ankitsablokcoursera</w:t>
       </w:r>
+      <w:proofErr w:type="spellEnd"/>
       <w:r>
         <w:rPr>
           <w:sz w:val="24"/>
@@ -489,14 +555,7 @@
           <w:sz w:val="24"/>
           <w:szCs w:val="24"/>
         </w:rPr>
-        <w:t xml:space="preserve">, password - </w:t>
-      </w:r>
-      <w:r>
-        <w:rPr>
-          <w:sz w:val="24"/>
-          <w:szCs w:val="24"/>
-        </w:rPr>
-        <w:t>ankitsablokcoursera123</w:t>
+        <w:t>, password - ankitsablokcoursera123</w:t>
       </w:r>
       <w:r>
         <w:rPr>
@@ -1000,6 +1059,28 @@
         </w:rPr>
         <w:t>” which will redirect the latest 1% of the data from the tweets into the output.txt file and here is how the file looks like after its done loading the data into the file.</w:t>
       </w:r>
+      <w:r>
+        <w:rPr>
+          <w:sz w:val="24"/>
+          <w:szCs w:val="24"/>
+        </w:rPr>
+        <w:t xml:space="preserve"> To get the first 20 lines of the file just execute the following command – “</w:t>
+      </w:r>
+      <w:r>
+        <w:rPr>
+          <w:b/>
+          <w:sz w:val="24"/>
+          <w:szCs w:val="24"/>
+        </w:rPr>
+        <w:t>head –n 20 output.txt</w:t>
+      </w:r>
+      <w:r>
+        <w:rPr>
+          <w:sz w:val="24"/>
+          <w:szCs w:val="24"/>
+        </w:rPr>
+        <w:t>”</w:t>
+      </w:r>
     </w:p>
     <w:p>
       <w:pPr>
@@ -1063,52 +1144,12 @@
     </w:p>
     <w:p>
       <w:pPr>
-        <w:pStyle w:val="ListParagraph"/>
-        <w:numPr>
-          <w:ilvl w:val="0"/>
-          <w:numId w:val="3"/>
-        </w:numPr>
         <w:jc w:val="both"/>
         <w:rPr>
           <w:sz w:val="24"/>
           <w:szCs w:val="24"/>
         </w:rPr>
       </w:pPr>
-      <w:r>
-        <w:rPr>
-          <w:sz w:val="24"/>
-          <w:szCs w:val="24"/>
-        </w:rPr>
-        <w:t>When all the above steps have been performed, we now move onto the process of evaluating the sentiment scores for the tweets that we downloaded to the output.txt file using the procedure above. For doing this we need the “</w:t>
-      </w:r>
-      <w:r>
-        <w:rPr>
-          <w:sz w:val="24"/>
-          <w:szCs w:val="24"/>
-        </w:rPr>
-        <w:t>AFINN-111</w:t>
-      </w:r>
-      <w:r>
-        <w:rPr>
-          <w:sz w:val="24"/>
-          <w:szCs w:val="24"/>
-        </w:rPr>
-        <w:t xml:space="preserve">.txt” file and the tweet file above. The </w:t>
-      </w:r>
-      <w:r>
-        <w:rPr>
-          <w:sz w:val="24"/>
-          <w:szCs w:val="24"/>
-        </w:rPr>
-        <w:t>AFINN-111</w:t>
-      </w:r>
-      <w:r>
-        <w:rPr>
-          <w:sz w:val="24"/>
-          <w:szCs w:val="24"/>
-        </w:rPr>
-        <w:t>.txt file consists of words and their pre-calculated sentiment scores and we make use of these scores in evaluating the sentiment scores of our tweets.</w:t>
-      </w:r>
       <w:bookmarkStart w:id="0" w:name="_GoBack"/>
       <w:bookmarkEnd w:id="0"/>
     </w:p>

</xml_diff>